<commit_message>
Inizio aggiunta piccola parte descrizione DT
</commit_message>
<xml_diff>
--- a/Relazione BS.docx
+++ b/Relazione BS.docx
@@ -4700,257 +4700,337 @@
     </w:p>
     <w:p>
       <w:pPr>
-        <w:rPr>
-          <w:rFonts w:ascii="Calibri" w:hAnsi="Calibri" w:cs="Calibri"/>
-          <w:lang w:val="en-US"/>
-        </w:rPr>
-      </w:pPr>
-    </w:p>
-    <w:p>
-      <w:pPr>
-        <w:rPr>
-          <w:rFonts w:ascii="Calibri" w:hAnsi="Calibri" w:cs="Calibri"/>
-          <w:lang w:val="en-US"/>
-        </w:rPr>
-      </w:pPr>
-    </w:p>
-    <w:p>
-      <w:pPr>
-        <w:rPr>
-          <w:rFonts w:ascii="Calibri" w:hAnsi="Calibri" w:cs="Calibri"/>
-          <w:lang w:val="en-US"/>
-        </w:rPr>
-      </w:pPr>
-    </w:p>
-    <w:p>
-      <w:pPr>
-        <w:rPr>
-          <w:rFonts w:ascii="Calibri" w:hAnsi="Calibri" w:cs="Calibri"/>
-          <w:lang w:val="en-US"/>
-        </w:rPr>
-      </w:pPr>
-    </w:p>
-    <w:p>
-      <w:pPr>
-        <w:rPr>
-          <w:rFonts w:ascii="Calibri" w:hAnsi="Calibri" w:cs="Calibri"/>
-          <w:lang w:val="en-US"/>
-        </w:rPr>
-      </w:pPr>
-    </w:p>
-    <w:p>
-      <w:pPr>
-        <w:rPr>
-          <w:rFonts w:ascii="Calibri" w:hAnsi="Calibri" w:cs="Calibri"/>
-          <w:lang w:val="en-US"/>
-        </w:rPr>
-      </w:pPr>
-    </w:p>
-    <w:p>
-      <w:pPr>
-        <w:rPr>
-          <w:rFonts w:ascii="Calibri" w:hAnsi="Calibri" w:cs="Calibri"/>
-          <w:lang w:val="en-US"/>
-        </w:rPr>
-      </w:pPr>
-    </w:p>
-    <w:p>
-      <w:pPr>
-        <w:rPr>
-          <w:rFonts w:ascii="Calibri" w:hAnsi="Calibri" w:cs="Calibri"/>
-          <w:lang w:val="en-US"/>
-        </w:rPr>
-      </w:pPr>
-    </w:p>
-    <w:p>
-      <w:pPr>
-        <w:rPr>
-          <w:rFonts w:ascii="Calibri" w:hAnsi="Calibri" w:cs="Calibri"/>
-          <w:lang w:val="en-US"/>
-        </w:rPr>
-      </w:pPr>
-    </w:p>
-    <w:p>
-      <w:pPr>
-        <w:rPr>
-          <w:rFonts w:ascii="Calibri" w:hAnsi="Calibri" w:cs="Calibri"/>
-          <w:lang w:val="en-US"/>
-        </w:rPr>
-      </w:pPr>
-    </w:p>
-    <w:p>
-      <w:pPr>
-        <w:rPr>
-          <w:rFonts w:ascii="Calibri" w:hAnsi="Calibri" w:cs="Calibri"/>
-          <w:lang w:val="en-US"/>
-        </w:rPr>
-      </w:pPr>
-    </w:p>
-    <w:p>
-      <w:pPr>
-        <w:rPr>
-          <w:rFonts w:ascii="Calibri" w:hAnsi="Calibri" w:cs="Calibri"/>
-          <w:lang w:val="en-US"/>
-        </w:rPr>
-      </w:pPr>
-    </w:p>
-    <w:p>
-      <w:pPr>
-        <w:rPr>
-          <w:rFonts w:ascii="Calibri" w:hAnsi="Calibri" w:cs="Calibri"/>
-          <w:lang w:val="en-US"/>
-        </w:rPr>
-      </w:pPr>
-    </w:p>
-    <w:p>
-      <w:pPr>
-        <w:rPr>
-          <w:rFonts w:ascii="Calibri" w:hAnsi="Calibri" w:cs="Calibri"/>
-          <w:lang w:val="en-US"/>
-        </w:rPr>
-      </w:pPr>
-    </w:p>
-    <w:p>
-      <w:pPr>
-        <w:rPr>
-          <w:rFonts w:ascii="Calibri" w:hAnsi="Calibri" w:cs="Calibri"/>
-          <w:lang w:val="en-US"/>
-        </w:rPr>
-      </w:pPr>
-    </w:p>
-    <w:p>
-      <w:pPr>
-        <w:rPr>
-          <w:rFonts w:ascii="Calibri" w:hAnsi="Calibri" w:cs="Calibri"/>
-          <w:lang w:val="en-US"/>
-        </w:rPr>
-      </w:pPr>
-    </w:p>
-    <w:p>
-      <w:pPr>
-        <w:rPr>
-          <w:rFonts w:ascii="Calibri" w:hAnsi="Calibri" w:cs="Calibri"/>
-          <w:lang w:val="en-US"/>
-        </w:rPr>
-      </w:pPr>
-    </w:p>
-    <w:p>
-      <w:pPr>
-        <w:rPr>
-          <w:rFonts w:ascii="Calibri" w:hAnsi="Calibri" w:cs="Calibri"/>
-          <w:lang w:val="en-US"/>
-        </w:rPr>
-      </w:pPr>
-    </w:p>
-    <w:p>
-      <w:pPr>
-        <w:rPr>
-          <w:rFonts w:ascii="Calibri" w:hAnsi="Calibri" w:cs="Calibri"/>
-          <w:lang w:val="en-US"/>
-        </w:rPr>
-      </w:pPr>
-    </w:p>
-    <w:p>
-      <w:pPr>
-        <w:rPr>
-          <w:rFonts w:ascii="Calibri" w:hAnsi="Calibri" w:cs="Calibri"/>
-          <w:lang w:val="en-US"/>
-        </w:rPr>
-      </w:pPr>
-    </w:p>
-    <w:p>
-      <w:pPr>
-        <w:rPr>
-          <w:rFonts w:ascii="Calibri" w:hAnsi="Calibri" w:cs="Calibri"/>
-          <w:lang w:val="en-US"/>
-        </w:rPr>
-      </w:pPr>
-    </w:p>
-    <w:p>
-      <w:pPr>
-        <w:rPr>
-          <w:rFonts w:ascii="Calibri" w:hAnsi="Calibri" w:cs="Calibri"/>
-          <w:lang w:val="en-US"/>
-        </w:rPr>
-      </w:pPr>
-    </w:p>
-    <w:p>
-      <w:pPr>
-        <w:rPr>
-          <w:rFonts w:ascii="Calibri" w:hAnsi="Calibri" w:cs="Calibri"/>
-          <w:lang w:val="en-US"/>
-        </w:rPr>
-      </w:pPr>
-    </w:p>
-    <w:p>
-      <w:pPr>
-        <w:rPr>
-          <w:rFonts w:ascii="Calibri" w:hAnsi="Calibri" w:cs="Calibri"/>
-          <w:lang w:val="en-US"/>
-        </w:rPr>
-      </w:pPr>
-    </w:p>
-    <w:p>
-      <w:pPr>
-        <w:rPr>
-          <w:rFonts w:ascii="Calibri" w:hAnsi="Calibri" w:cs="Calibri"/>
-          <w:lang w:val="en-US"/>
-        </w:rPr>
-      </w:pPr>
-    </w:p>
-    <w:p>
-      <w:pPr>
-        <w:rPr>
-          <w:rFonts w:ascii="Calibri" w:hAnsi="Calibri" w:cs="Calibri"/>
-          <w:lang w:val="en-US"/>
-        </w:rPr>
-      </w:pPr>
-    </w:p>
-    <w:p>
-      <w:pPr>
-        <w:rPr>
-          <w:rFonts w:ascii="Calibri" w:hAnsi="Calibri" w:cs="Calibri"/>
-          <w:lang w:val="en-US"/>
-        </w:rPr>
-      </w:pPr>
-    </w:p>
-    <w:p>
-      <w:pPr>
-        <w:rPr>
-          <w:rFonts w:ascii="Calibri" w:hAnsi="Calibri" w:cs="Calibri"/>
-          <w:lang w:val="en-US"/>
-        </w:rPr>
-      </w:pPr>
-    </w:p>
-    <w:p>
-      <w:pPr>
-        <w:rPr>
-          <w:rFonts w:ascii="Calibri" w:hAnsi="Calibri" w:cs="Calibri"/>
-          <w:lang w:val="en-US"/>
-        </w:rPr>
-      </w:pPr>
-    </w:p>
-    <w:p>
-      <w:pPr>
-        <w:rPr>
-          <w:rFonts w:ascii="Calibri" w:hAnsi="Calibri" w:cs="Calibri"/>
-          <w:lang w:val="en-US"/>
-        </w:rPr>
-      </w:pPr>
-    </w:p>
-    <w:p>
-      <w:pPr>
-        <w:rPr>
-          <w:rFonts w:ascii="Calibri" w:hAnsi="Calibri" w:cs="Calibri"/>
-          <w:lang w:val="en-US"/>
-        </w:rPr>
-      </w:pPr>
-    </w:p>
-    <w:p>
-      <w:pPr>
-        <w:rPr>
-          <w:rFonts w:ascii="Calibri" w:hAnsi="Calibri" w:cs="Calibri"/>
-          <w:lang w:val="en-US"/>
+        <w:pStyle w:val="Titolo2"/>
+        <w:keepNext w:val="0"/>
+        <w:keepLines w:val="0"/>
+        <w:numPr>
+          <w:ilvl w:val="1"/>
+          <w:numId w:val="1"/>
+        </w:numPr>
+        <w:pBdr>
+          <w:top w:val="single" w:sz="24" w:space="0" w:color="D9E2F3" w:themeColor="accent1" w:themeTint="33"/>
+          <w:left w:val="single" w:sz="24" w:space="0" w:color="D9E2F3" w:themeColor="accent1" w:themeTint="33"/>
+          <w:bottom w:val="single" w:sz="24" w:space="0" w:color="D9E2F3" w:themeColor="accent1" w:themeTint="33"/>
+          <w:right w:val="single" w:sz="24" w:space="0" w:color="D9E2F3" w:themeColor="accent1" w:themeTint="33"/>
+        </w:pBdr>
+        <w:shd w:val="clear" w:color="auto" w:fill="D9E2F3" w:themeFill="accent1" w:themeFillTint="33"/>
+        <w:spacing w:before="340" w:after="120"/>
+        <w:jc w:val="both"/>
+        <w:rPr>
+          <w:rFonts w:ascii="Calibri" w:eastAsia="Calibri" w:hAnsi="Calibri" w:cs="Calibri"/>
+          <w:sz w:val="22"/>
+          <w:szCs w:val="22"/>
+        </w:rPr>
+      </w:pPr>
+      <w:r>
+        <w:rPr>
+          <w:rFonts w:ascii="Calibri" w:eastAsia="Calibri" w:hAnsi="Calibri" w:cs="Calibri"/>
+          <w:sz w:val="22"/>
+          <w:szCs w:val="22"/>
+        </w:rPr>
+        <w:t xml:space="preserve">The CFPW </w:t>
+      </w:r>
+      <w:proofErr w:type="spellStart"/>
+      <w:r>
+        <w:rPr>
+          <w:rFonts w:ascii="Calibri" w:eastAsia="Calibri" w:hAnsi="Calibri" w:cs="Calibri"/>
+          <w:sz w:val="22"/>
+          <w:szCs w:val="22"/>
+        </w:rPr>
+        <w:t>Dataset</w:t>
+      </w:r>
+      <w:proofErr w:type="spellEnd"/>
+    </w:p>
+    <w:p>
+      <w:pPr>
+        <w:rPr>
+          <w:rFonts w:ascii="Calibri" w:hAnsi="Calibri" w:cs="Calibri"/>
+          <w:lang w:val="en-US"/>
+        </w:rPr>
+      </w:pPr>
+    </w:p>
+    <w:p>
+      <w:pPr>
+        <w:rPr>
+          <w:rFonts w:ascii="Calibri" w:hAnsi="Calibri" w:cs="Calibri"/>
+          <w:lang w:val="en-US"/>
+        </w:rPr>
+      </w:pPr>
+      <w:r>
+        <w:rPr>
+          <w:rFonts w:ascii="Calibri" w:hAnsi="Calibri" w:cs="Calibri"/>
+          <w:lang w:val="en-US"/>
+        </w:rPr>
+        <w:t>The CFPW dataset, as already stated, is a dataset that is a collection of front and profile face images that belongs to many celebrities.</w:t>
+      </w:r>
+    </w:p>
+    <w:p>
+      <w:pPr>
+        <w:rPr>
+          <w:rFonts w:ascii="Calibri" w:hAnsi="Calibri" w:cs="Calibri"/>
+          <w:lang w:val="en-US"/>
+        </w:rPr>
+      </w:pPr>
+      <w:r>
+        <w:rPr>
+          <w:rFonts w:ascii="Calibri" w:hAnsi="Calibri" w:cs="Calibri"/>
+          <w:lang w:val="en-US"/>
+        </w:rPr>
+        <w:t>The set of images, as a whole, contains 500 celebrities and, each of them, has 10 images of himself/herself: this means that, as a grand total, the dataset has 5000 samples.</w:t>
+      </w:r>
+    </w:p>
+    <w:p>
+      <w:pPr>
+        <w:rPr>
+          <w:rFonts w:ascii="Calibri" w:hAnsi="Calibri" w:cs="Calibri"/>
+          <w:lang w:val="en-US"/>
+        </w:rPr>
+      </w:pPr>
+      <w:r>
+        <w:rPr>
+          <w:rFonts w:ascii="Calibri" w:hAnsi="Calibri" w:cs="Calibri"/>
+          <w:lang w:val="en-US"/>
+        </w:rPr>
+        <w:t>An example of how these images are is shown in figure X.</w:t>
+      </w:r>
+    </w:p>
+    <w:p>
+      <w:pPr>
+        <w:rPr>
+          <w:rFonts w:ascii="Calibri" w:hAnsi="Calibri" w:cs="Calibri"/>
+          <w:lang w:val="en-US"/>
+        </w:rPr>
+      </w:pPr>
+    </w:p>
+    <w:p>
+      <w:pPr>
+        <w:jc w:val="center"/>
+        <w:rPr>
+          <w:rFonts w:ascii="Calibri" w:hAnsi="Calibri" w:cs="Calibri"/>
+        </w:rPr>
+      </w:pPr>
+      <w:r>
+        <w:rPr>
+          <w:rFonts w:ascii="Calibri" w:hAnsi="Calibri" w:cs="Calibri"/>
+        </w:rPr>
+        <w:t>&lt;IMG ROTTE SCARICANDO DA GIT.</w:t>
+      </w:r>
+      <w:r>
+        <w:rPr>
+          <w:rFonts w:ascii="Calibri" w:hAnsi="Calibri" w:cs="Calibri"/>
+        </w:rPr>
+        <w:t xml:space="preserve"> INSERT &gt;</w:t>
+      </w:r>
+      <w:bookmarkStart w:id="6" w:name="_GoBack"/>
+      <w:bookmarkEnd w:id="6"/>
+    </w:p>
+    <w:p>
+      <w:pPr>
+        <w:rPr>
+          <w:rFonts w:ascii="Calibri" w:hAnsi="Calibri" w:cs="Calibri"/>
+        </w:rPr>
+      </w:pPr>
+    </w:p>
+    <w:p>
+      <w:pPr>
+        <w:rPr>
+          <w:rFonts w:ascii="Calibri" w:hAnsi="Calibri" w:cs="Calibri"/>
+        </w:rPr>
+      </w:pPr>
+    </w:p>
+    <w:p>
+      <w:pPr>
+        <w:rPr>
+          <w:rFonts w:ascii="Calibri" w:hAnsi="Calibri" w:cs="Calibri"/>
+        </w:rPr>
+      </w:pPr>
+    </w:p>
+    <w:p>
+      <w:pPr>
+        <w:rPr>
+          <w:rFonts w:ascii="Calibri" w:hAnsi="Calibri" w:cs="Calibri"/>
+        </w:rPr>
+      </w:pPr>
+    </w:p>
+    <w:p>
+      <w:pPr>
+        <w:rPr>
+          <w:rFonts w:ascii="Calibri" w:hAnsi="Calibri" w:cs="Calibri"/>
+        </w:rPr>
+      </w:pPr>
+    </w:p>
+    <w:p>
+      <w:pPr>
+        <w:rPr>
+          <w:rFonts w:ascii="Calibri" w:hAnsi="Calibri" w:cs="Calibri"/>
+        </w:rPr>
+      </w:pPr>
+    </w:p>
+    <w:p>
+      <w:pPr>
+        <w:rPr>
+          <w:rFonts w:ascii="Calibri" w:hAnsi="Calibri" w:cs="Calibri"/>
+        </w:rPr>
+      </w:pPr>
+    </w:p>
+    <w:p>
+      <w:pPr>
+        <w:rPr>
+          <w:rFonts w:ascii="Calibri" w:hAnsi="Calibri" w:cs="Calibri"/>
+        </w:rPr>
+      </w:pPr>
+    </w:p>
+    <w:p>
+      <w:pPr>
+        <w:rPr>
+          <w:rFonts w:ascii="Calibri" w:hAnsi="Calibri" w:cs="Calibri"/>
+        </w:rPr>
+      </w:pPr>
+    </w:p>
+    <w:p>
+      <w:pPr>
+        <w:rPr>
+          <w:rFonts w:ascii="Calibri" w:hAnsi="Calibri" w:cs="Calibri"/>
+        </w:rPr>
+      </w:pPr>
+    </w:p>
+    <w:p>
+      <w:pPr>
+        <w:rPr>
+          <w:rFonts w:ascii="Calibri" w:hAnsi="Calibri" w:cs="Calibri"/>
+        </w:rPr>
+      </w:pPr>
+    </w:p>
+    <w:p>
+      <w:pPr>
+        <w:rPr>
+          <w:rFonts w:ascii="Calibri" w:hAnsi="Calibri" w:cs="Calibri"/>
+        </w:rPr>
+      </w:pPr>
+    </w:p>
+    <w:p>
+      <w:pPr>
+        <w:rPr>
+          <w:rFonts w:ascii="Calibri" w:hAnsi="Calibri" w:cs="Calibri"/>
+        </w:rPr>
+      </w:pPr>
+    </w:p>
+    <w:p>
+      <w:pPr>
+        <w:rPr>
+          <w:rFonts w:ascii="Calibri" w:hAnsi="Calibri" w:cs="Calibri"/>
+        </w:rPr>
+      </w:pPr>
+    </w:p>
+    <w:p>
+      <w:pPr>
+        <w:rPr>
+          <w:rFonts w:ascii="Calibri" w:hAnsi="Calibri" w:cs="Calibri"/>
+        </w:rPr>
+      </w:pPr>
+    </w:p>
+    <w:p>
+      <w:pPr>
+        <w:rPr>
+          <w:rFonts w:ascii="Calibri" w:hAnsi="Calibri" w:cs="Calibri"/>
+        </w:rPr>
+      </w:pPr>
+    </w:p>
+    <w:p>
+      <w:pPr>
+        <w:rPr>
+          <w:rFonts w:ascii="Calibri" w:hAnsi="Calibri" w:cs="Calibri"/>
+        </w:rPr>
+      </w:pPr>
+    </w:p>
+    <w:p>
+      <w:pPr>
+        <w:rPr>
+          <w:rFonts w:ascii="Calibri" w:hAnsi="Calibri" w:cs="Calibri"/>
+        </w:rPr>
+      </w:pPr>
+    </w:p>
+    <w:p>
+      <w:pPr>
+        <w:rPr>
+          <w:rFonts w:ascii="Calibri" w:hAnsi="Calibri" w:cs="Calibri"/>
+        </w:rPr>
+      </w:pPr>
+    </w:p>
+    <w:p>
+      <w:pPr>
+        <w:rPr>
+          <w:rFonts w:ascii="Calibri" w:hAnsi="Calibri" w:cs="Calibri"/>
+        </w:rPr>
+      </w:pPr>
+    </w:p>
+    <w:p>
+      <w:pPr>
+        <w:rPr>
+          <w:rFonts w:ascii="Calibri" w:hAnsi="Calibri" w:cs="Calibri"/>
+        </w:rPr>
+      </w:pPr>
+    </w:p>
+    <w:p>
+      <w:pPr>
+        <w:rPr>
+          <w:rFonts w:ascii="Calibri" w:hAnsi="Calibri" w:cs="Calibri"/>
+        </w:rPr>
+      </w:pPr>
+    </w:p>
+    <w:p>
+      <w:pPr>
+        <w:rPr>
+          <w:rFonts w:ascii="Calibri" w:hAnsi="Calibri" w:cs="Calibri"/>
+        </w:rPr>
+      </w:pPr>
+    </w:p>
+    <w:p>
+      <w:pPr>
+        <w:rPr>
+          <w:rFonts w:ascii="Calibri" w:hAnsi="Calibri" w:cs="Calibri"/>
+        </w:rPr>
+      </w:pPr>
+    </w:p>
+    <w:p>
+      <w:pPr>
+        <w:rPr>
+          <w:rFonts w:ascii="Calibri" w:hAnsi="Calibri" w:cs="Calibri"/>
+        </w:rPr>
+      </w:pPr>
+    </w:p>
+    <w:p>
+      <w:pPr>
+        <w:rPr>
+          <w:rFonts w:ascii="Calibri" w:hAnsi="Calibri" w:cs="Calibri"/>
+        </w:rPr>
+      </w:pPr>
+    </w:p>
+    <w:p>
+      <w:pPr>
+        <w:rPr>
+          <w:rFonts w:ascii="Calibri" w:hAnsi="Calibri" w:cs="Calibri"/>
+        </w:rPr>
+      </w:pPr>
+    </w:p>
+    <w:p>
+      <w:pPr>
+        <w:rPr>
+          <w:rFonts w:ascii="Calibri" w:hAnsi="Calibri" w:cs="Calibri"/>
+        </w:rPr>
+      </w:pPr>
+    </w:p>
+    <w:p>
+      <w:pPr>
+        <w:rPr>
+          <w:rFonts w:ascii="Calibri" w:hAnsi="Calibri" w:cs="Calibri"/>
+        </w:rPr>
+      </w:pPr>
+    </w:p>
+    <w:p>
+      <w:pPr>
+        <w:rPr>
+          <w:rFonts w:ascii="Calibri" w:hAnsi="Calibri" w:cs="Calibri"/>
         </w:rPr>
       </w:pPr>
     </w:p>
@@ -4978,7 +5058,7 @@
           <w:lang w:val="en-US"/>
         </w:rPr>
       </w:pPr>
-      <w:bookmarkStart w:id="6" w:name="_Toc8841762"/>
+      <w:bookmarkStart w:id="7" w:name="_Toc8841762"/>
       <w:r>
         <w:rPr>
           <w:rFonts w:ascii="Calibri" w:eastAsia="Calibri" w:hAnsi="Calibri" w:cs="Calibri"/>
@@ -4987,7 +5067,7 @@
         </w:rPr>
         <w:t>Implementation of a Siamese Neural Network</w:t>
       </w:r>
-      <w:bookmarkEnd w:id="6"/>
+      <w:bookmarkEnd w:id="7"/>
     </w:p>
     <w:p>
       <w:pPr>
@@ -5600,13 +5680,14 @@
           <w:szCs w:val="22"/>
         </w:rPr>
       </w:pPr>
-      <w:bookmarkStart w:id="7" w:name="_Toc8841763"/>
+      <w:bookmarkStart w:id="8" w:name="_Toc8841763"/>
       <w:r>
         <w:rPr>
           <w:rFonts w:ascii="Calibri" w:eastAsia="Calibri" w:hAnsi="Calibri" w:cs="Calibri"/>
           <w:sz w:val="22"/>
           <w:szCs w:val="22"/>
         </w:rPr>
+        <w:lastRenderedPageBreak/>
         <w:t xml:space="preserve">The </w:t>
       </w:r>
       <w:proofErr w:type="spellStart"/>
@@ -5654,7 +5735,7 @@
         </w:rPr>
         <w:t>problem</w:t>
       </w:r>
-      <w:bookmarkEnd w:id="7"/>
+      <w:bookmarkEnd w:id="8"/>
       <w:proofErr w:type="spellEnd"/>
     </w:p>
     <w:p>
@@ -5732,7 +5813,6 @@
           <w:rFonts w:ascii="Calibri" w:hAnsi="Calibri" w:cs="Calibri"/>
           <w:lang w:val="en-US"/>
         </w:rPr>
-        <w:lastRenderedPageBreak/>
         <w:t xml:space="preserve">which didn’t allow us to produce any satisfying predictions as output. We then decided to change this part of our implementation and opted for the </w:t>
       </w:r>
       <w:hyperlink r:id="rId10" w:history="1">
@@ -5870,7 +5950,7 @@
           <w:szCs w:val="22"/>
         </w:rPr>
       </w:pPr>
-      <w:bookmarkStart w:id="8" w:name="_Toc8841764"/>
+      <w:bookmarkStart w:id="9" w:name="_Toc8841764"/>
       <w:proofErr w:type="spellStart"/>
       <w:r>
         <w:rPr>
@@ -5898,7 +5978,7 @@
         </w:rPr>
         <w:t>loss</w:t>
       </w:r>
-      <w:bookmarkEnd w:id="8"/>
+      <w:bookmarkEnd w:id="9"/>
       <w:proofErr w:type="spellEnd"/>
       <w:r>
         <w:rPr>
@@ -6432,37 +6512,42 @@
         </w:rPr>
       </w:pPr>
       <w:r>
+        <w:rPr>
+          <w:lang w:val="en-US"/>
+        </w:rPr>
         <w:t xml:space="preserve">Figure </w:t>
       </w:r>
-      <w:fldSimple w:instr=" SEQ Figure \* ARABIC ">
-        <w:r>
-          <w:rPr>
-            <w:noProof/>
-          </w:rPr>
-          <w:t>3</w:t>
-        </w:r>
-      </w:fldSimple>
-      <w:r>
-        <w:t xml:space="preserve"> The </w:t>
-      </w:r>
-      <w:proofErr w:type="spellStart"/>
-      <w:r>
-        <w:t>Binary</w:t>
-      </w:r>
-      <w:proofErr w:type="spellEnd"/>
-      <w:r>
-        <w:t xml:space="preserve"> Cross </w:t>
-      </w:r>
-      <w:proofErr w:type="spellStart"/>
-      <w:r>
-        <w:t>Entropy</w:t>
-      </w:r>
-      <w:proofErr w:type="spellEnd"/>
-      <w:r>
-        <w:t xml:space="preserve"> Formula</w:t>
-      </w:r>
-      <w:bookmarkStart w:id="9" w:name="_GoBack"/>
-      <w:bookmarkEnd w:id="9"/>
+      <w:r>
+        <w:fldChar w:fldCharType="begin"/>
+      </w:r>
+      <w:r>
+        <w:rPr>
+          <w:lang w:val="en-US"/>
+        </w:rPr>
+        <w:instrText xml:space="preserve"> SEQ Figure \* ARABIC </w:instrText>
+      </w:r>
+      <w:r>
+        <w:fldChar w:fldCharType="separate"/>
+      </w:r>
+      <w:r>
+        <w:rPr>
+          <w:noProof/>
+          <w:lang w:val="en-US"/>
+        </w:rPr>
+        <w:t>3</w:t>
+      </w:r>
+      <w:r>
+        <w:rPr>
+          <w:noProof/>
+        </w:rPr>
+        <w:fldChar w:fldCharType="end"/>
+      </w:r>
+      <w:r>
+        <w:rPr>
+          <w:lang w:val="en-US"/>
+        </w:rPr>
+        <w:t xml:space="preserve"> The Binary Cross Entropy Formula</w:t>
+      </w:r>
     </w:p>
     <w:p>
       <w:pPr>
@@ -6496,6 +6581,7 @@
           <w:sz w:val="22"/>
           <w:szCs w:val="22"/>
         </w:rPr>
+        <w:lastRenderedPageBreak/>
         <w:t>Dataset</w:t>
       </w:r>
       <w:proofErr w:type="spellEnd"/>
@@ -6570,7 +6656,6 @@
           <w:rFonts w:ascii="Calibri" w:hAnsi="Calibri" w:cs="Calibri"/>
           <w:lang w:val="en-US"/>
         </w:rPr>
-        <w:lastRenderedPageBreak/>
         <w:t>This is done by randomly initializing a list with its first half made of positive pairs and the second half with negative ones.</w:t>
       </w:r>
     </w:p>
@@ -33760,7 +33845,7 @@
 </file>
 
 <file path=customXml/itemProps1.xml><?xml version="1.0" encoding="utf-8"?>
-<ds:datastoreItem xmlns:ds="http://schemas.openxmlformats.org/officeDocument/2006/customXml" ds:itemID="{68C260EB-5DF5-B747-834C-14C098376531}">
+<ds:datastoreItem xmlns:ds="http://schemas.openxmlformats.org/officeDocument/2006/customXml" ds:itemID="{4C13B21A-FE6F-3A4E-8DE9-11CA5ED2F472}">
   <ds:schemaRefs>
     <ds:schemaRef ds:uri="http://schemas.openxmlformats.org/officeDocument/2006/bibliography"/>
   </ds:schemaRefs>

</xml_diff>